<commit_message>
Add/update resource data for PSLE
</commit_message>
<xml_diff>
--- a/fra/docx/41.content.docx
+++ b/fra/docx/41.content.docx
@@ -28,22 +28,6 @@
       </w:r>
     </w:p>
     <w:p>
-      <w:pPr>
-        <w:pStyle w:val="Heading2"/>
-      </w:pPr>
-      <w:r>
-        <w:rPr>
-          <w:lang w:val="fr_FR" w:bidi="fr_FR"/>
-        </w:rPr>
-        <w:t>License Information</w:t>
-      </w:r>
-      <w:r>
-        <w:rPr>
-          <w:lang w:val="fr_FR" w:bidi="fr_FR"/>
-        </w:rPr>
-      </w:r>
-    </w:p>
-    <w:p>
       <w:pPr/>
       <w:r>
         <w:rPr>
@@ -61,13 +45,7 @@
         <w:rPr>
           <w:lang w:val="fr_FR" w:bidi="fr_FR"/>
         </w:rPr>
-        <w:t xml:space="preserve"> (French) is based on</w:t>
-      </w:r>
-      <w:r>
-        <w:rPr>
-          <w:lang w:val="fr_FR" w:bidi="fr_FR"/>
-        </w:rPr>
-        <w:t xml:space="preserve">: </w:t>
+        <w:t xml:space="preserve"> (French) is based on: </w:t>
       </w:r>
       <w:r>
         <w:rPr>
@@ -188,19 +166,6 @@
       <w:pPr>
         <w:pStyle w:val="Heading2"/>
       </w:pPr>
-      <w:r>
-        <w:rPr>
-          <w:lang w:val="fr_FR" w:bidi="fr_FR"/>
-        </w:rPr>
-      </w:r>
-    </w:p>
-    <w:p>
-      <w:pPr/>
-      <w:r>
-        <w:rPr>
-          <w:lang w:val="fr_FR" w:bidi="fr_FR"/>
-        </w:rPr>
-      </w:r>
       <w:r>
         <w:rPr>
           <w:lang w:val="fr_FR" w:bidi="fr_FR"/>

</xml_diff>